<commit_message>
Capstone project - Introduction
</commit_message>
<xml_diff>
--- a/Coursera Capstone Report  - Week4.docx
+++ b/Coursera Capstone Report  - Week4.docx
@@ -576,7 +576,21 @@
           <w:rFonts w:ascii="Times New Roman" w:hAnsi="Times New Roman" w:cs="Times New Roman"/>
           <w:lang w:val="en-US"/>
         </w:rPr>
-        <w:t xml:space="preserve">The number of shopping malls in Mumbai are currently low when compared with the density of population in Mumbai. This provides an opportunity in creating new malls and this project tries to explore right location for creating new Shopping mall in Mumbai city. </w:t>
+        <w:t xml:space="preserve">The </w:t>
+      </w:r>
+      <w:r>
+        <w:rPr>
+          <w:rFonts w:ascii="Times New Roman" w:hAnsi="Times New Roman" w:cs="Times New Roman"/>
+          <w:lang w:val="en-US"/>
+        </w:rPr>
+        <w:t>numbers of shopping malls in Mumbai are</w:t>
+      </w:r>
+      <w:r>
+        <w:rPr>
+          <w:rFonts w:ascii="Times New Roman" w:hAnsi="Times New Roman" w:cs="Times New Roman"/>
+          <w:lang w:val="en-US"/>
+        </w:rPr>
+        <w:t xml:space="preserve"> currently low when compared with the density of population in Mumbai. This provides an opportunity in creating new malls and this project tries to explore right location for creating new Shopping mall in Mumbai city. </w:t>
       </w:r>
     </w:p>
     <w:p>
@@ -880,44 +894,6 @@
       <w:pPr>
         <w:pStyle w:val="ListParagraph"/>
         <w:numPr>
-          <w:ilvl w:val="1"/>
-          <w:numId w:val="2"/>
-        </w:numPr>
-        <w:spacing w:line="276" w:lineRule="auto"/>
-        <w:rPr>
-          <w:rFonts w:ascii="Times New Roman" w:hAnsi="Times New Roman" w:cs="Times New Roman"/>
-          <w:lang w:val="en-US"/>
-        </w:rPr>
-      </w:pPr>
-      <w:r>
-        <w:rPr>
-          <w:rFonts w:ascii="Times New Roman" w:hAnsi="Times New Roman" w:cs="Times New Roman"/>
-        </w:rPr>
-        <w:t>W</w:t>
-      </w:r>
-      <w:r>
-        <w:rPr>
-          <w:rFonts w:ascii="Times New Roman" w:hAnsi="Times New Roman" w:cs="Times New Roman"/>
-        </w:rPr>
-        <w:t>e will get the geographical coord</w:t>
-      </w:r>
-      <w:r>
-        <w:rPr>
-          <w:rFonts w:ascii="Times New Roman" w:hAnsi="Times New Roman" w:cs="Times New Roman"/>
-        </w:rPr>
-        <w:t>inat</w:t>
-      </w:r>
-      <w:r>
-        <w:rPr>
-          <w:rFonts w:ascii="Times New Roman" w:hAnsi="Times New Roman" w:cs="Times New Roman"/>
-        </w:rPr>
-        <w:t>es of the neighbourhoods using Python Geocoder package which will give us the latitude and longitude coordinates of the neighbourhoods</w:t>
-      </w:r>
-    </w:p>
-    <w:p>
-      <w:pPr>
-        <w:pStyle w:val="ListParagraph"/>
-        <w:numPr>
           <w:ilvl w:val="0"/>
           <w:numId w:val="2"/>
         </w:numPr>
@@ -1125,7 +1101,7 @@
           <w:lang w:val="en-US"/>
         </w:rPr>
       </w:pPr>
-      <w:hyperlink r:id="rId10" w:history="1">
+      <w:hyperlink r:id="rId10" w:anchor=":~:text=248%20shopping%20malls%20in%20Mumbai%20%7C%20shopping%20in%20Mumbai" w:history="1">
         <w:r>
           <w:rPr>
             <w:rStyle w:val="Hyperlink"/>

</xml_diff>